<commit_message>
Site updated at 2013-08-11 23:40:19 UTC
</commit_message>
<xml_diff>
--- a/resume/Resume-JesseJurman.docx
+++ b/resume/Resume-JesseJurman.docx
@@ -62,7 +62,7 @@
                 <w:sz w:val="18"/>
                 <w:rtl w:val="0"/>
               </w:rPr>
-              <w:t xml:space="preserve">jrjurman.github.io/site/</w:t>
+              <w:t xml:space="preserve">jrjurman.com</w:t>
             </w:r>
           </w:p>
         </w:tc>
@@ -131,12 +131,12 @@
       <w:tblPr>
         <w:tblW w:w="9900.0" w:type="dxa"/>
         <w:tblBorders>
-          <w:top w:color="d9d9d9" w:space="0" w:val="single" w:sz="8"/>
-          <w:left w:color="d9d9d9" w:space="0" w:val="single" w:sz="8"/>
-          <w:bottom w:color="d9d9d9" w:space="0" w:val="single" w:sz="8"/>
-          <w:right w:color="d9d9d9" w:space="0" w:val="single" w:sz="8"/>
-          <w:insideH w:color="d9d9d9" w:space="0" w:val="single" w:sz="8"/>
-          <w:insideV w:color="d9d9d9" w:space="0" w:val="single" w:sz="8"/>
+          <w:top w:color="ffffff" w:space="0" w:val="single" w:sz="8"/>
+          <w:left w:color="ffffff" w:space="0" w:val="single" w:sz="8"/>
+          <w:bottom w:color="ffffff" w:space="0" w:val="single" w:sz="8"/>
+          <w:right w:color="ffffff" w:space="0" w:val="single" w:sz="8"/>
+          <w:insideH w:color="ffffff" w:space="0" w:val="single" w:sz="8"/>
+          <w:insideV w:color="ffffff" w:space="0" w:val="single" w:sz="8"/>
         </w:tblBorders>
         <w:tblLayout w:type="fixed"/>
       </w:tblPr>
@@ -846,7 +846,7 @@
                 <w:sz w:val="18"/>
                 <w:rtl w:val="0"/>
               </w:rPr>
-              <w:t xml:space="preserve">Linux (Arch, Ubuntu Server), Mac OS X, Windows 8, GDB, Git, Mercurial, Dia, Visio, Vim, Komodo Edit, Eclipse</w:t>
+              <w:t xml:space="preserve">Linux (Arch, Ubuntu Server), Mac OS X, Windows 8, Git, Mercurial, Perforce</w:t>
             </w:r>
             <w:r>
               <w:rPr>

</xml_diff>

<commit_message>
Site updated at 2013-12-09 22:46:05 UTC
</commit_message>
<xml_diff>
--- a/resume/Resume-JesseJurman.docx
+++ b/resume/Resume-JesseJurman.docx
@@ -129,7 +129,9 @@
     </w:p>
     <w:tbl>
       <w:tblPr>
+        <w:bidiVisual w:val="0"/>
         <w:tblW w:w="9900.0" w:type="dxa"/>
+        <w:jc w:val="left"/>
         <w:tblBorders>
           <w:top w:color="ffffff" w:space="0" w:val="single" w:sz="8"/>
           <w:left w:color="ffffff" w:space="0" w:val="single" w:sz="8"/>
@@ -268,6 +270,69 @@
           <w:p>
             <w:pPr>
               <w:spacing w:lineRule="auto" w:line="240"/>
+              <w:ind w:left="0" w:firstLine="0"/>
+              <w:contextualSpacing w:val="0"/>
+              <w:rPr/>
+            </w:pPr>
+            <w:r>
+              <w:rPr>
+                <w:sz w:val="18"/>
+                <w:rtl w:val="0"/>
+              </w:rPr>
+              <w:t xml:space="preserve">- Bachelors Degree in Software Engineering</w:t>
+            </w:r>
+          </w:p>
+          <w:p>
+            <w:pPr>
+              <w:spacing w:lineRule="auto" w:line="240"/>
+              <w:ind w:left="0" w:firstLine="0"/>
+              <w:contextualSpacing w:val="0"/>
+              <w:rPr/>
+            </w:pPr>
+            <w:r>
+              <w:rPr>
+                <w:sz w:val="18"/>
+                <w:rtl w:val="0"/>
+              </w:rPr>
+              <w:t xml:space="preserve">- Current GPA: 3.21 (on a 4-point scale)</w:t>
+              <w:tab/>
+              <w:tab/>
+              <w:t xml:space="preserve">- Deans List: Fall (2011-12), Fall (2012-13)</w:t>
+            </w:r>
+          </w:p>
+          <w:p>
+            <w:pPr>
+              <w:spacing w:lineRule="auto" w:line="240"/>
+              <w:ind w:left="0" w:firstLine="0"/>
+              <w:contextualSpacing w:val="0"/>
+              <w:rPr/>
+            </w:pPr>
+            <w:r>
+              <w:rPr>
+                <w:sz w:val="18"/>
+                <w:rtl w:val="0"/>
+              </w:rPr>
+              <w:t xml:space="preserve">- Expected Graduation Date: May 2016</w:t>
+            </w:r>
+          </w:p>
+          <w:p>
+            <w:pPr>
+              <w:spacing w:lineRule="auto" w:line="240"/>
+              <w:ind w:left="0" w:firstLine="0"/>
+              <w:contextualSpacing w:val="0"/>
+              <w:rPr/>
+            </w:pPr>
+            <w:r>
+              <w:rPr>
+                <w:sz w:val="18"/>
+                <w:rtl w:val="0"/>
+              </w:rPr>
+              <w:t xml:space="preserve">- Relevant Courses</w:t>
+            </w:r>
+          </w:p>
+          <w:p>
+            <w:pPr>
+              <w:spacing w:lineRule="auto" w:line="240"/>
               <w:ind w:left="1440" w:firstLine="0"/>
               <w:contextualSpacing w:val="0"/>
               <w:rPr/>
@@ -277,7 +342,10 @@
                 <w:sz w:val="18"/>
                 <w:rtl w:val="0"/>
               </w:rPr>
-              <w:t xml:space="preserve">- Bachelors Degree in Software Engineering</w:t>
+              <w:t xml:space="preserve">- Computer Science 1, 2, 3</w:t>
+              <w:tab/>
+              <w:tab/>
+              <w:t xml:space="preserve">- Software Engineering</w:t>
             </w:r>
           </w:p>
           <w:p>
@@ -292,10 +360,9 @@
                 <w:sz w:val="18"/>
                 <w:rtl w:val="0"/>
               </w:rPr>
-              <w:t xml:space="preserve">- Current GPA: 3.21 (on a 4-point scale)</w:t>
-              <w:tab/>
-              <w:tab/>
-              <w:t xml:space="preserve">- Deans List: Fall (2011-12), Fall (2012-13)</w:t>
+              <w:t xml:space="preserve">- Engineering of Software Subsystems</w:t>
+              <w:tab/>
+              <w:t xml:space="preserve">- Process and Project Management</w:t>
             </w:r>
           </w:p>
           <w:p>
@@ -310,80 +377,9 @@
                 <w:sz w:val="18"/>
                 <w:rtl w:val="0"/>
               </w:rPr>
-              <w:t xml:space="preserve">- Expected Graduation Date: May 2016</w:t>
-            </w:r>
-          </w:p>
-          <w:p>
-            <w:pPr>
-              <w:spacing w:lineRule="auto" w:line="240"/>
-              <w:ind w:left="1440" w:firstLine="0"/>
-              <w:contextualSpacing w:val="0"/>
-              <w:rPr/>
-            </w:pPr>
-            <w:r>
-              <w:rPr>
-                <w:sz w:val="18"/>
-                <w:rtl w:val="0"/>
-              </w:rPr>
-              <w:t xml:space="preserve">- Relevant Courses</w:t>
-            </w:r>
-          </w:p>
-          <w:p>
-            <w:pPr>
-              <w:spacing w:lineRule="auto" w:line="240"/>
-              <w:ind w:left="1440" w:firstLine="720"/>
-              <w:contextualSpacing w:val="0"/>
-              <w:rPr/>
-            </w:pPr>
-            <w:r>
-              <w:rPr>
-                <w:sz w:val="18"/>
-                <w:rtl w:val="0"/>
-              </w:rPr>
-              <w:t xml:space="preserve">- Computer Science 1, 2, 3</w:t>
-              <w:tab/>
-              <w:tab/>
-              <w:t xml:space="preserve">- Software Engineering</w:t>
-            </w:r>
-          </w:p>
-          <w:p>
-            <w:pPr>
-              <w:spacing w:lineRule="auto" w:line="240"/>
-              <w:ind w:left="1440" w:firstLine="720"/>
-              <w:contextualSpacing w:val="0"/>
-              <w:rPr/>
-            </w:pPr>
-            <w:r>
-              <w:rPr>
-                <w:sz w:val="18"/>
-                <w:rtl w:val="0"/>
-              </w:rPr>
-              <w:t xml:space="preserve">- Engineering of Software Subsystems</w:t>
-              <w:tab/>
-              <w:t xml:space="preserve">- Process and Project Management</w:t>
-            </w:r>
-          </w:p>
-          <w:p>
-            <w:pPr>
-              <w:spacing w:lineRule="auto" w:line="240"/>
-              <w:ind w:left="1440" w:firstLine="0"/>
-              <w:contextualSpacing w:val="0"/>
-              <w:rPr/>
-            </w:pPr>
-            <w:r>
-              <w:rPr>
-                <w:sz w:val="18"/>
-                <w:rtl w:val="0"/>
-              </w:rPr>
-              <w:tab/>
               <w:t xml:space="preserve">- Introduction to Computer Science Theory</w:t>
               <w:tab/>
               <w:t xml:space="preserve">- Personal Software Engineering</w:t>
-            </w:r>
-            <w:r>
-              <w:rPr>
-                <w:rtl w:val="0"/>
-              </w:rPr>
             </w:r>
           </w:p>
           <w:p>
@@ -772,19 +768,13 @@
               <w:spacing w:lineRule="auto" w:line="240"/>
               <w:ind w:left="1440" w:firstLine="720"/>
               <w:contextualSpacing w:val="0"/>
-              <w:rPr/>
-            </w:pPr>
-            <w:r>
-              <w:rPr>
-                <w:sz w:val="18"/>
-                <w:rtl w:val="0"/>
-              </w:rPr>
-              <w:t xml:space="preserve">Ruby, Java, Python,</w:t>
-            </w:r>
-            <w:r>
-              <w:rPr>
-                <w:rtl w:val="0"/>
-              </w:rPr>
+            </w:pPr>
+            <w:r>
+              <w:rPr>
+                <w:sz w:val="18"/>
+                <w:rtl w:val="0"/>
+              </w:rPr>
+              <w:t xml:space="preserve">Ruby, Python, JScript, Java</w:t>
             </w:r>
           </w:p>
           <w:p>
@@ -800,7 +790,7 @@
                 <w:sz w:val="18"/>
                 <w:rtl w:val="0"/>
               </w:rPr>
-              <w:t xml:space="preserve">Libraries:</w:t>
+              <w:t xml:space="preserve">Tools and Environments:</w:t>
             </w:r>
           </w:p>
           <w:p>
@@ -815,38 +805,7 @@
                 <w:sz w:val="18"/>
                 <w:rtl w:val="0"/>
               </w:rPr>
-              <w:t xml:space="preserve">JUnit, Ruby Unit Tests, Love2D, Tk framework (Python and Ruby), Swing</w:t>
-            </w:r>
-          </w:p>
-          <w:p>
-            <w:pPr>
-              <w:spacing w:lineRule="auto" w:line="240"/>
-              <w:ind w:left="1440" w:firstLine="0"/>
-              <w:contextualSpacing w:val="0"/>
-              <w:rPr/>
-            </w:pPr>
-            <w:r>
-              <w:rPr>
-                <w:b w:val="1"/>
-                <w:sz w:val="18"/>
-                <w:rtl w:val="0"/>
-              </w:rPr>
-              <w:t xml:space="preserve">Tools and Environments:</w:t>
-            </w:r>
-          </w:p>
-          <w:p>
-            <w:pPr>
-              <w:spacing w:lineRule="auto" w:line="240"/>
-              <w:ind w:left="2160" w:firstLine="0"/>
-              <w:contextualSpacing w:val="0"/>
-              <w:rPr/>
-            </w:pPr>
-            <w:r>
-              <w:rPr>
-                <w:sz w:val="18"/>
-                <w:rtl w:val="0"/>
-              </w:rPr>
-              <w:t xml:space="preserve">Linux (Arch, Ubuntu Server), Mac OS X, Windows 8, Git, Mercurial, Perforce</w:t>
+              <w:t xml:space="preserve">Linux (Arch, Ubuntu), Mac OS X, Windows, Hyper-V, Git, Mercurial, Perforce</w:t>
             </w:r>
             <w:r>
               <w:rPr>
@@ -914,6 +873,65 @@
                 <w:rtl w:val="0"/>
               </w:rPr>
               <w:t xml:space="preserve">Active member, project lead, and mentor in RIT’s Society of Software Engineers (SSE)</w:t>
+            </w:r>
+          </w:p>
+          <w:p>
+            <w:pPr>
+              <w:spacing w:lineRule="auto" w:after="0" w:line="240" w:before="0"/>
+              <w:ind w:left="0" w:firstLine="0" w:right="0"/>
+              <w:contextualSpacing w:val="0"/>
+              <w:jc w:val="left"/>
+            </w:pPr>
+            <w:r>
+              <w:rPr>
+                <w:rtl w:val="0"/>
+              </w:rPr>
+            </w:r>
+          </w:p>
+          <w:p>
+            <w:pPr>
+              <w:spacing w:lineRule="auto" w:after="0" w:line="240" w:before="0"/>
+              <w:ind w:left="0" w:firstLine="0" w:right="0"/>
+              <w:contextualSpacing w:val="0"/>
+              <w:jc w:val="left"/>
+            </w:pPr>
+            <w:r>
+              <w:rPr>
+                <w:i w:val="1"/>
+                <w:sz w:val="18"/>
+                <w:rtl w:val="0"/>
+              </w:rPr>
+              <w:t xml:space="preserve">My other projects can be found on</w:t>
+            </w:r>
+            <w:r>
+              <w:rPr>
+                <w:i w:val="1"/>
+                <w:sz w:val="18"/>
+                <w:rtl w:val="0"/>
+              </w:rPr>
+              <w:t xml:space="preserve"> </w:t>
+            </w:r>
+            <w:r>
+              <w:rPr>
+                <w:sz w:val="18"/>
+                <w:rtl w:val="0"/>
+              </w:rPr>
+              <w:t xml:space="preserve">github.com/JRJurman</w:t>
+            </w:r>
+            <w:r>
+              <w:rPr>
+                <w:i w:val="1"/>
+                <w:sz w:val="18"/>
+                <w:rtl w:val="0"/>
+              </w:rPr>
+              <w:t xml:space="preserve"> and on </w:t>
+            </w:r>
+            <w:r>
+              <w:rPr>
+                <w:sz w:val="18"/>
+                <w:rtl w:val="0"/>
+              </w:rPr>
+              <w:t xml:space="preserve">jrjurman.com/projects/</w:t>
             </w:r>
             <w:r>
               <w:rPr>
@@ -956,6 +974,7 @@
     <w:pPr>
       <w:spacing w:lineRule="auto" w:after="0" w:line="276" w:before="0"/>
       <w:ind w:left="0" w:firstLine="0" w:right="0"/>
+      <w:contextualSpacing w:val="1"/>
       <w:jc w:val="left"/>
     </w:pPr>
     <w:rPr>
@@ -976,6 +995,7 @@
     <w:next w:val="Normal"/>
     <w:pPr>
       <w:spacing w:lineRule="auto" w:after="120" w:before="480"/>
+      <w:contextualSpacing w:val="1"/>
     </w:pPr>
     <w:rPr>
       <w:b w:val="1"/>
@@ -988,6 +1008,7 @@
     <w:next w:val="Normal"/>
     <w:pPr>
       <w:spacing w:lineRule="auto" w:after="80" w:before="360"/>
+      <w:contextualSpacing w:val="1"/>
     </w:pPr>
     <w:rPr>
       <w:b w:val="1"/>
@@ -1000,6 +1021,7 @@
     <w:next w:val="Normal"/>
     <w:pPr>
       <w:spacing w:lineRule="auto" w:after="80" w:before="280"/>
+      <w:contextualSpacing w:val="1"/>
     </w:pPr>
     <w:rPr>
       <w:b w:val="1"/>
@@ -1013,6 +1035,7 @@
     <w:next w:val="Normal"/>
     <w:pPr>
       <w:spacing w:lineRule="auto" w:after="40" w:before="240"/>
+      <w:contextualSpacing w:val="1"/>
     </w:pPr>
     <w:rPr>
       <w:i w:val="1"/>
@@ -1026,6 +1049,7 @@
     <w:next w:val="Normal"/>
     <w:pPr>
       <w:spacing w:lineRule="auto" w:after="40" w:before="220"/>
+      <w:contextualSpacing w:val="1"/>
     </w:pPr>
     <w:rPr>
       <w:b w:val="1"/>
@@ -1039,6 +1063,7 @@
     <w:next w:val="Normal"/>
     <w:pPr>
       <w:spacing w:lineRule="auto" w:after="40" w:before="200"/>
+      <w:contextualSpacing w:val="1"/>
     </w:pPr>
     <w:rPr>
       <w:i w:val="1"/>
@@ -1052,6 +1077,7 @@
     <w:next w:val="Normal"/>
     <w:pPr>
       <w:spacing w:lineRule="auto" w:after="120" w:before="480"/>
+      <w:contextualSpacing w:val="1"/>
     </w:pPr>
     <w:rPr>
       <w:b w:val="1"/>
@@ -1064,6 +1090,7 @@
     <w:next w:val="Normal"/>
     <w:pPr>
       <w:spacing w:lineRule="auto" w:after="80" w:before="360"/>
+      <w:contextualSpacing w:val="1"/>
     </w:pPr>
     <w:rPr>
       <w:rFonts w:cs="Georgia" w:hAnsi="Georgia" w:eastAsia="Georgia" w:ascii="Georgia"/>

</xml_diff>

<commit_message>
Site updated at 2013-12-09 23:50:54 UTC
</commit_message>
<xml_diff>
--- a/resume/Resume-JesseJurman.docx
+++ b/resume/Resume-JesseJurman.docx
@@ -143,8 +143,8 @@
         <w:tblLayout w:type="fixed"/>
       </w:tblPr>
       <w:tblGrid>
-        <w:gridCol w:w="1365"/>
-        <w:gridCol w:w="8535"/>
+        <w:gridCol w:w="1650"/>
+        <w:gridCol w:w="8250"/>
       </w:tblGrid>
       <w:tr>
         <w:trPr>
@@ -168,7 +168,7 @@
             <w:r>
               <w:rPr>
                 <w:b w:val="1"/>
-                <w:sz w:val="18"/>
+                <w:sz w:val="20"/>
                 <w:u w:val="single"/>
                 <w:rtl w:val="0"/>
               </w:rPr>
@@ -193,7 +193,7 @@
             </w:pPr>
             <w:r>
               <w:rPr>
-                <w:sz w:val="18"/>
+                <w:sz w:val="20"/>
                 <w:rtl w:val="0"/>
               </w:rPr>
               <w:t xml:space="preserve">A co-op position in software development for the summer (2014), using new and innovative technologies, working in program management or software design and development.</w:t>
@@ -224,12 +224,11 @@
               <w:spacing w:lineRule="auto" w:after="0" w:line="240" w:before="0"/>
               <w:ind w:left="0" w:firstLine="0" w:right="0"/>
               <w:contextualSpacing w:val="0"/>
-              <w:jc w:val="left"/>
-            </w:pPr>
-            <w:r>
-              <w:rPr>
-                <w:b w:val="1"/>
-                <w:sz w:val="18"/>
+            </w:pPr>
+            <w:r>
+              <w:rPr>
+                <w:b w:val="1"/>
+                <w:sz w:val="20"/>
                 <w:u w:val="single"/>
                 <w:rtl w:val="0"/>
               </w:rPr>
@@ -260,7 +259,7 @@
             <w:r>
               <w:rPr>
                 <w:b w:val="1"/>
-                <w:sz w:val="18"/>
+                <w:sz w:val="20"/>
                 <w:u w:val="single"/>
                 <w:rtl w:val="0"/>
               </w:rPr>
@@ -270,16 +269,33 @@
           <w:p>
             <w:pPr>
               <w:spacing w:lineRule="auto" w:line="240"/>
+              <w:contextualSpacing w:val="0"/>
+            </w:pPr>
+            <w:r>
+              <w:rPr>
+                <w:sz w:val="20"/>
+                <w:rtl w:val="0"/>
+              </w:rPr>
+              <w:t xml:space="preserve">- Bachelor’s Degree in Software Engineering </w:t>
+              <w:tab/>
+              <w:t xml:space="preserve">- Expected Graduation Date: May 2016</w:t>
+            </w:r>
+          </w:p>
+          <w:p>
+            <w:pPr>
+              <w:spacing w:lineRule="auto" w:line="240"/>
               <w:ind w:left="0" w:firstLine="0"/>
               <w:contextualSpacing w:val="0"/>
-              <w:rPr/>
-            </w:pPr>
-            <w:r>
-              <w:rPr>
-                <w:sz w:val="18"/>
-                <w:rtl w:val="0"/>
-              </w:rPr>
-              <w:t xml:space="preserve">- Bachelor’s Degree in Software Engineering</w:t>
+            </w:pPr>
+            <w:r>
+              <w:rPr>
+                <w:sz w:val="20"/>
+                <w:rtl w:val="0"/>
+              </w:rPr>
+              <w:t xml:space="preserve">- Current GPA: 3.21 (on a 4-point scale)</w:t>
+              <w:tab/>
+              <w:tab/>
+              <w:t xml:space="preserve">- Deans List: Fall (2011-12), Fall (2012-13)</w:t>
             </w:r>
           </w:p>
           <w:p>
@@ -291,13 +307,8 @@
             </w:pPr>
             <w:r>
               <w:rPr>
-                <w:sz w:val="18"/>
-                <w:rtl w:val="0"/>
-              </w:rPr>
-              <w:t xml:space="preserve">- Current GPA: 3.21 (on a 4-point scale)</w:t>
-              <w:tab/>
-              <w:tab/>
-              <w:t xml:space="preserve">- Deans List: Fall (2011-12), Fall (2012-13)</w:t>
+                <w:rtl w:val="0"/>
+              </w:rPr>
             </w:r>
           </w:p>
           <w:p>
@@ -309,72 +320,58 @@
             </w:pPr>
             <w:r>
               <w:rPr>
-                <w:sz w:val="18"/>
-                <w:rtl w:val="0"/>
-              </w:rPr>
-              <w:t xml:space="preserve">- Expected Graduation Date: May 2016</w:t>
-            </w:r>
-          </w:p>
-          <w:p>
-            <w:pPr>
-              <w:spacing w:lineRule="auto" w:line="240"/>
-              <w:ind w:left="0" w:firstLine="0"/>
-              <w:contextualSpacing w:val="0"/>
-              <w:rPr/>
-            </w:pPr>
-            <w:r>
-              <w:rPr>
-                <w:sz w:val="18"/>
-                <w:rtl w:val="0"/>
-              </w:rPr>
-              <w:t xml:space="preserve">- Relevant Courses</w:t>
-            </w:r>
-          </w:p>
-          <w:p>
-            <w:pPr>
-              <w:spacing w:lineRule="auto" w:line="240"/>
-              <w:ind w:left="1440" w:firstLine="0"/>
-              <w:contextualSpacing w:val="0"/>
-              <w:rPr/>
-            </w:pPr>
-            <w:r>
-              <w:rPr>
-                <w:sz w:val="18"/>
+                <w:b w:val="1"/>
+                <w:sz w:val="20"/>
+                <w:u w:val="single"/>
+                <w:rtl w:val="0"/>
+              </w:rPr>
+              <w:t xml:space="preserve">Relevant Courses</w:t>
+            </w:r>
+          </w:p>
+          <w:p>
+            <w:pPr>
+              <w:spacing w:lineRule="auto" w:line="240"/>
+              <w:contextualSpacing w:val="0"/>
+              <w:rPr/>
+            </w:pPr>
+            <w:r>
+              <w:rPr>
+                <w:sz w:val="20"/>
                 <w:rtl w:val="0"/>
               </w:rPr>
               <w:t xml:space="preserve">- Computer Science 1, 2, 3</w:t>
               <w:tab/>
               <w:tab/>
+              <w:tab/>
               <w:t xml:space="preserve">- Software Engineering</w:t>
             </w:r>
           </w:p>
           <w:p>
             <w:pPr>
               <w:spacing w:lineRule="auto" w:line="240"/>
-              <w:ind w:left="1440" w:firstLine="0"/>
-              <w:contextualSpacing w:val="0"/>
-              <w:rPr/>
-            </w:pPr>
-            <w:r>
-              <w:rPr>
-                <w:sz w:val="18"/>
+              <w:contextualSpacing w:val="0"/>
+              <w:rPr/>
+            </w:pPr>
+            <w:r>
+              <w:rPr>
+                <w:sz w:val="20"/>
                 <w:rtl w:val="0"/>
               </w:rPr>
               <w:t xml:space="preserve">- Engineering of Software Subsystems</w:t>
               <w:tab/>
+              <w:tab/>
               <w:t xml:space="preserve">- Process and Project Management</w:t>
             </w:r>
           </w:p>
           <w:p>
             <w:pPr>
               <w:spacing w:lineRule="auto" w:line="240"/>
-              <w:ind w:left="1440" w:firstLine="0"/>
-              <w:contextualSpacing w:val="0"/>
-              <w:rPr/>
-            </w:pPr>
-            <w:r>
-              <w:rPr>
-                <w:sz w:val="18"/>
+              <w:contextualSpacing w:val="0"/>
+              <w:rPr/>
+            </w:pPr>
+            <w:r>
+              <w:rPr>
+                <w:sz w:val="20"/>
                 <w:rtl w:val="0"/>
               </w:rPr>
               <w:t xml:space="preserve">- Introduction to Computer Science Theory</w:t>
@@ -415,12 +412,11 @@
               <w:spacing w:lineRule="auto" w:after="0" w:line="240" w:before="0"/>
               <w:ind w:left="0" w:firstLine="0" w:right="0"/>
               <w:contextualSpacing w:val="0"/>
-              <w:jc w:val="left"/>
-            </w:pPr>
-            <w:r>
-              <w:rPr>
-                <w:b w:val="1"/>
-                <w:sz w:val="18"/>
+            </w:pPr>
+            <w:r>
+              <w:rPr>
+                <w:b w:val="1"/>
+                <w:sz w:val="20"/>
                 <w:u w:val="single"/>
                 <w:rtl w:val="0"/>
               </w:rPr>
@@ -452,7 +448,85 @@
               <w:rPr>
                 <w:b w:val="1"/>
                 <w:i w:val="1"/>
-                <w:sz w:val="18"/>
+                <w:sz w:val="20"/>
+                <w:rtl w:val="0"/>
+              </w:rPr>
+              <w:t xml:space="preserve">Interactive Intelligence</w:t>
+              <w:tab/>
+              <w:tab/>
+              <w:tab/>
+              <w:tab/>
+              <w:tab/>
+              <w:t xml:space="preserve">          </w:t>
+            </w:r>
+            <w:r>
+              <w:rPr>
+                <w:i w:val="1"/>
+                <w:sz w:val="20"/>
+                <w:rtl w:val="0"/>
+              </w:rPr>
+              <w:t xml:space="preserve">May 2013 - December 2013</w:t>
+            </w:r>
+          </w:p>
+          <w:p>
+            <w:pPr>
+              <w:spacing w:lineRule="auto" w:line="240"/>
+              <w:contextualSpacing w:val="0"/>
+              <w:rPr/>
+            </w:pPr>
+            <w:r>
+              <w:rPr>
+                <w:b w:val="1"/>
+                <w:sz w:val="20"/>
+                <w:rtl w:val="0"/>
+              </w:rPr>
+              <w:t xml:space="preserve">Testing Automation Co-op </w:t>
+            </w:r>
+            <w:r>
+              <w:rPr>
+                <w:sz w:val="20"/>
+                <w:rtl w:val="0"/>
+              </w:rPr>
+              <w:t xml:space="preserve">-- Testing Automation Engineer Intern --</w:t>
+            </w:r>
+          </w:p>
+          <w:p>
+            <w:pPr>
+              <w:spacing w:lineRule="auto" w:line="240"/>
+              <w:ind w:left="720" w:firstLine="0"/>
+              <w:contextualSpacing w:val="0"/>
+            </w:pPr>
+            <w:r>
+              <w:rPr>
+                <w:sz w:val="20"/>
+                <w:rtl w:val="0"/>
+              </w:rPr>
+              <w:t xml:space="preserve">Internship involving the automation of desktop software, telephone systems, networking, and various types of interactions. Scripts were written in JScript using the TestComplete software as well as in-house software which dictated interactions such as calls, emails, faxes, and instant messaging.</w:t>
+            </w:r>
+          </w:p>
+          <w:p>
+            <w:pPr>
+              <w:spacing w:lineRule="auto" w:line="240"/>
+              <w:ind w:left="2160" w:firstLine="0"/>
+              <w:contextualSpacing w:val="0"/>
+            </w:pPr>
+            <w:r>
+              <w:rPr>
+                <w:rtl w:val="0"/>
+              </w:rPr>
+            </w:r>
+          </w:p>
+          <w:p>
+            <w:pPr>
+              <w:spacing w:lineRule="auto" w:line="240"/>
+              <w:contextualSpacing w:val="0"/>
+              <w:rPr/>
+            </w:pPr>
+            <w:r>
+              <w:rPr>
+                <w:b w:val="1"/>
+                <w:i w:val="1"/>
+                <w:sz w:val="20"/>
                 <w:rtl w:val="0"/>
               </w:rPr>
               <w:t xml:space="preserve">Rochester Institute of Technology</w:t>
@@ -460,12 +534,117 @@
               <w:tab/>
               <w:tab/>
               <w:tab/>
-              <w:tab/>
+              <w:t xml:space="preserve">        </w:t>
             </w:r>
             <w:r>
               <w:rPr>
                 <w:i w:val="1"/>
-                <w:sz w:val="18"/>
+                <w:sz w:val="20"/>
+                <w:rtl w:val="0"/>
+              </w:rPr>
+              <w:t xml:space="preserve">Fall 2013- May 2013 </w:t>
+            </w:r>
+          </w:p>
+          <w:p>
+            <w:pPr>
+              <w:spacing w:lineRule="auto" w:line="240"/>
+              <w:contextualSpacing w:val="0"/>
+              <w:rPr/>
+            </w:pPr>
+            <w:r>
+              <w:rPr>
+                <w:b w:val="1"/>
+                <w:sz w:val="20"/>
+                <w:rtl w:val="0"/>
+              </w:rPr>
+              <w:t xml:space="preserve">Volumetric Display </w:t>
+            </w:r>
+            <w:r>
+              <w:rPr>
+                <w:sz w:val="20"/>
+                <w:rtl w:val="0"/>
+              </w:rPr>
+              <w:t xml:space="preserve">-- Project Manager, Researcher, Software team lead --</w:t>
+            </w:r>
+            <w:r>
+              <w:rPr>
+                <w:rtl w:val="0"/>
+              </w:rPr>
+            </w:r>
+          </w:p>
+          <w:p>
+            <w:pPr>
+              <w:spacing w:lineRule="auto" w:line="240"/>
+              <w:ind w:left="720" w:firstLine="0"/>
+              <w:contextualSpacing w:val="0"/>
+              <w:rPr/>
+            </w:pPr>
+            <w:r>
+              <w:rPr>
+                <w:sz w:val="20"/>
+                <w:rtl w:val="0"/>
+              </w:rPr>
+              <w:t xml:space="preserve">A spinning mirror system which creates holographic-like images that are generated and organized through software. It is a collaborative effort from several Software Engineers and Imaging Science students. The technologies covered branched from 3D imaging, low-level hardware, and  projection systems.</w:t>
+            </w:r>
+          </w:p>
+          <w:p>
+            <w:pPr>
+              <w:spacing w:lineRule="auto" w:line="240"/>
+              <w:ind w:left="720" w:firstLine="0"/>
+              <w:contextualSpacing w:val="0"/>
+              <w:rPr/>
+            </w:pPr>
+            <w:r>
+              <w:rPr>
+                <w:b w:val="1"/>
+                <w:sz w:val="20"/>
+                <w:rtl w:val="0"/>
+              </w:rPr>
+              <w:t xml:space="preserve">WINNER OF THE PAYCHEX SPONSOR AWARD FOR MOST INNOVATIVE PROJECT AT IMAGINE RIT</w:t>
+            </w:r>
+            <w:r>
+              <w:rPr>
+                <w:rtl w:val="0"/>
+              </w:rPr>
+            </w:r>
+          </w:p>
+          <w:p>
+            <w:pPr>
+              <w:spacing w:lineRule="auto" w:line="240"/>
+              <w:ind w:left="2160" w:firstLine="0"/>
+              <w:contextualSpacing w:val="0"/>
+              <w:rPr/>
+            </w:pPr>
+            <w:r>
+              <w:rPr>
+                <w:rtl w:val="0"/>
+              </w:rPr>
+            </w:r>
+          </w:p>
+          <w:p>
+            <w:pPr>
+              <w:spacing w:lineRule="auto" w:line="240"/>
+              <w:contextualSpacing w:val="0"/>
+              <w:rPr/>
+            </w:pPr>
+            <w:r>
+              <w:rPr>
+                <w:b w:val="1"/>
+                <w:i w:val="1"/>
+                <w:sz w:val="20"/>
+                <w:rtl w:val="0"/>
+              </w:rPr>
+              <w:t xml:space="preserve">Rochester Institute of Technology</w:t>
+              <w:tab/>
+              <w:tab/>
+              <w:tab/>
+              <w:tab/>
+              <w:t xml:space="preserve">       </w:t>
+            </w:r>
+            <w:r>
+              <w:rPr>
+                <w:i w:val="1"/>
+                <w:sz w:val="20"/>
                 <w:rtl w:val="0"/>
               </w:rPr>
               <w:t xml:space="preserve">May 2012 - May 2013</w:t>
@@ -474,21 +653,20 @@
           <w:p>
             <w:pPr>
               <w:spacing w:lineRule="auto" w:line="240"/>
-              <w:ind w:left="1440" w:firstLine="0"/>
-              <w:contextualSpacing w:val="0"/>
-              <w:rPr/>
-            </w:pPr>
-            <w:r>
-              <w:rPr>
-                <w:b w:val="1"/>
-                <w:sz w:val="18"/>
+              <w:contextualSpacing w:val="0"/>
+              <w:rPr/>
+            </w:pPr>
+            <w:r>
+              <w:rPr>
+                <w:b w:val="1"/>
+                <w:sz w:val="20"/>
                 <w:rtl w:val="0"/>
               </w:rPr>
               <w:t xml:space="preserve">rBrick </w:t>
             </w:r>
             <w:r>
               <w:rPr>
-                <w:sz w:val="18"/>
+                <w:sz w:val="20"/>
                 <w:rtl w:val="0"/>
               </w:rPr>
               <w:t xml:space="preserve">-- Initial Author, Researcher, Initial Design --</w:t>
@@ -497,194 +675,20 @@
           <w:p>
             <w:pPr>
               <w:spacing w:lineRule="auto" w:line="240"/>
-              <w:ind w:left="2160" w:firstLine="0"/>
-              <w:contextualSpacing w:val="0"/>
-              <w:rPr/>
-            </w:pPr>
-            <w:r>
-              <w:rPr>
-                <w:sz w:val="18"/>
-                <w:rtl w:val="0"/>
-              </w:rPr>
-              <w:t xml:space="preserve"> Multi-touch desktop application integrated with jBricks, that allows users to program nxc applications using real-world blocks with distinct touch points as segments of code. The application explores concepts in both Programmability, Natural User Interfaces, and Accessibility.</w:t>
-            </w:r>
-          </w:p>
-          <w:p>
-            <w:pPr>
-              <w:spacing w:lineRule="auto" w:line="240"/>
-              <w:contextualSpacing w:val="0"/>
-              <w:rPr/>
-            </w:pPr>
-            <w:r>
-              <w:rPr>
-                <w:rtl w:val="0"/>
-              </w:rPr>
-            </w:r>
-          </w:p>
-          <w:p>
-            <w:pPr>
-              <w:spacing w:lineRule="auto" w:line="240"/>
-              <w:contextualSpacing w:val="0"/>
-              <w:rPr/>
-            </w:pPr>
-            <w:r>
-              <w:rPr>
-                <w:b w:val="1"/>
-                <w:i w:val="1"/>
-                <w:sz w:val="18"/>
-                <w:rtl w:val="0"/>
-              </w:rPr>
-              <w:t xml:space="preserve">Rochester Institute of Technology</w:t>
-              <w:tab/>
-              <w:tab/>
-              <w:tab/>
-              <w:tab/>
-              <w:tab/>
-            </w:r>
-            <w:r>
-              <w:rPr>
-                <w:i w:val="1"/>
-                <w:sz w:val="18"/>
-                <w:rtl w:val="0"/>
-              </w:rPr>
-              <w:t xml:space="preserve">Fall 2013- May 2013 </w:t>
-            </w:r>
-          </w:p>
-          <w:p>
-            <w:pPr>
-              <w:spacing w:lineRule="auto" w:line="240"/>
-              <w:ind w:left="1440" w:firstLine="0"/>
-              <w:contextualSpacing w:val="0"/>
-              <w:rPr/>
-            </w:pPr>
-            <w:r>
-              <w:rPr>
-                <w:b w:val="1"/>
-                <w:sz w:val="18"/>
-                <w:rtl w:val="0"/>
-              </w:rPr>
-              <w:t xml:space="preserve">Volumetric Display </w:t>
-            </w:r>
-            <w:r>
-              <w:rPr>
-                <w:sz w:val="18"/>
-                <w:rtl w:val="0"/>
-              </w:rPr>
-              <w:t xml:space="preserve">-- Project Manager, Researcher, Software team lead --</w:t>
-            </w:r>
-            <w:r>
-              <w:rPr>
-                <w:rtl w:val="0"/>
-              </w:rPr>
-            </w:r>
-          </w:p>
-          <w:p>
-            <w:pPr>
-              <w:spacing w:lineRule="auto" w:line="240"/>
-              <w:ind w:left="2160" w:firstLine="0"/>
-              <w:contextualSpacing w:val="0"/>
-              <w:rPr/>
-            </w:pPr>
-            <w:r>
-              <w:rPr>
-                <w:sz w:val="18"/>
-                <w:rtl w:val="0"/>
-              </w:rPr>
-              <w:t xml:space="preserve">A spinning mirror system which creates holographic-like images that are generated and organized through software. It is a collaborative effort from several Software Engineers and Imaging Science students. The technologies covered branched from 3D imaging, low-level hardware, and  projection systems.</w:t>
-            </w:r>
-          </w:p>
-          <w:p>
-            <w:pPr>
-              <w:spacing w:lineRule="auto" w:line="240"/>
-              <w:ind w:left="2160" w:firstLine="0"/>
-              <w:contextualSpacing w:val="0"/>
-            </w:pPr>
-            <w:r>
-              <w:rPr>
-                <w:b w:val="1"/>
-                <w:sz w:val="18"/>
-                <w:rtl w:val="0"/>
-              </w:rPr>
-              <w:t xml:space="preserve">WINNER OF THE PAYCHEX SPONSOR AWARD FOR MOST INNOVATIVE PROJECT AT IMAGINE RIT</w:t>
-            </w:r>
-          </w:p>
-          <w:p>
-            <w:pPr>
-              <w:spacing w:lineRule="auto" w:line="240"/>
-              <w:ind w:left="0" w:firstLine="0"/>
-              <w:contextualSpacing w:val="0"/>
-            </w:pPr>
-            <w:r>
-              <w:rPr>
-                <w:rtl w:val="0"/>
-              </w:rPr>
-            </w:r>
-          </w:p>
-          <w:p>
-            <w:pPr>
-              <w:spacing w:lineRule="auto" w:line="240"/>
-              <w:ind w:left="0" w:firstLine="0"/>
-              <w:contextualSpacing w:val="0"/>
-            </w:pPr>
-            <w:r>
-              <w:rPr>
-                <w:b w:val="1"/>
-                <w:i w:val="1"/>
-                <w:sz w:val="18"/>
-                <w:rtl w:val="0"/>
-              </w:rPr>
-              <w:t xml:space="preserve">Interactive Intelligence</w:t>
-              <w:tab/>
-              <w:tab/>
-              <w:tab/>
-              <w:tab/>
-              <w:tab/>
-              <w:tab/>
-            </w:r>
-            <w:r>
-              <w:rPr>
-                <w:i w:val="1"/>
-                <w:sz w:val="18"/>
-                <w:rtl w:val="0"/>
-              </w:rPr>
-              <w:t xml:space="preserve">May 2013 - December 2013</w:t>
-            </w:r>
-          </w:p>
-          <w:p>
-            <w:pPr>
-              <w:spacing w:lineRule="auto" w:line="240"/>
-              <w:ind w:left="1440" w:firstLine="0"/>
-              <w:contextualSpacing w:val="0"/>
-            </w:pPr>
-            <w:r>
-              <w:rPr>
-                <w:b w:val="1"/>
-                <w:sz w:val="18"/>
-                <w:rtl w:val="0"/>
-              </w:rPr>
-              <w:t xml:space="preserve">Testing Automation Co-op </w:t>
-            </w:r>
-            <w:r>
-              <w:rPr>
-                <w:sz w:val="18"/>
-                <w:rtl w:val="0"/>
-              </w:rPr>
-              <w:t xml:space="preserve">-- Testing Automation Engineer Intern --</w:t>
-            </w:r>
-          </w:p>
-          <w:p>
-            <w:pPr>
-              <w:spacing w:lineRule="auto" w:line="240"/>
-              <w:ind w:left="2160" w:firstLine="0"/>
-              <w:contextualSpacing w:val="0"/>
-              <w:rPr/>
-            </w:pPr>
-            <w:r>
-              <w:rPr>
-                <w:sz w:val="18"/>
-                <w:rtl w:val="0"/>
-              </w:rPr>
-              <w:t xml:space="preserve">Internship involving the automation of desktop software, telephone systems, networking, and various types of interactions. Scripts were written in JScript using the TestComplete software as well as in-house software which dictated interactions such as calls, emails, faxes, and chats.</w:t>
+              <w:ind w:left="720" w:firstLine="0"/>
+              <w:contextualSpacing w:val="0"/>
+            </w:pPr>
+            <w:r>
+              <w:rPr>
+                <w:sz w:val="20"/>
+                <w:rtl w:val="0"/>
+              </w:rPr>
+              <w:t xml:space="preserve"> Multi-touch desktop application integrated with jBricks, that allows users to program nxc applications using real-world blocks with distinct touch points as segments of code. The project explored concepts in Programmability, Natural User Interfaces, and Accessibility.</w:t>
+            </w:r>
+            <w:r>
+              <w:rPr>
+                <w:rtl w:val="0"/>
+              </w:rPr>
             </w:r>
           </w:p>
           <w:p>
@@ -725,7 +729,7 @@
             <w:r>
               <w:rPr>
                 <w:b w:val="1"/>
-                <w:sz w:val="18"/>
+                <w:sz w:val="20"/>
                 <w:u w:val="single"/>
                 <w:rtl w:val="0"/>
               </w:rPr>
@@ -757,7 +761,7 @@
             <w:r>
               <w:rPr>
                 <w:b w:val="1"/>
-                <w:sz w:val="18"/>
+                <w:sz w:val="20"/>
                 <w:rtl w:val="0"/>
               </w:rPr>
               <w:t xml:space="preserve">Languages:</w:t>
@@ -771,7 +775,7 @@
             </w:pPr>
             <w:r>
               <w:rPr>
-                <w:sz w:val="18"/>
+                <w:sz w:val="20"/>
                 <w:rtl w:val="0"/>
               </w:rPr>
               <w:t xml:space="preserve">Ruby, Python, JScript, Java</w:t>
@@ -787,7 +791,7 @@
             <w:r>
               <w:rPr>
                 <w:b w:val="1"/>
-                <w:sz w:val="18"/>
+                <w:sz w:val="20"/>
                 <w:rtl w:val="0"/>
               </w:rPr>
               <w:t xml:space="preserve">Tools and Environments:</w:t>
@@ -802,7 +806,7 @@
             </w:pPr>
             <w:r>
               <w:rPr>
-                <w:sz w:val="18"/>
+                <w:sz w:val="20"/>
                 <w:rtl w:val="0"/>
               </w:rPr>
               <w:t xml:space="preserve">Linux (Arch, Ubuntu), Mac OS X, Windows, Hyper-V, Git, Mercurial, Perforce</w:t>
@@ -838,7 +842,7 @@
             <w:r>
               <w:rPr>
                 <w:b w:val="1"/>
-                <w:sz w:val="18"/>
+                <w:sz w:val="20"/>
                 <w:u w:val="single"/>
                 <w:rtl w:val="0"/>
               </w:rPr>
@@ -869,7 +873,7 @@
             </w:pPr>
             <w:r>
               <w:rPr>
-                <w:sz w:val="18"/>
+                <w:sz w:val="20"/>
                 <w:rtl w:val="0"/>
               </w:rPr>
               <w:t xml:space="preserve">Active member, project lead, and mentor in RIT’s Society of Software Engineers (SSE)</w:t>
@@ -898,7 +902,7 @@
             <w:r>
               <w:rPr>
                 <w:i w:val="1"/>
-                <w:sz w:val="18"/>
+                <w:sz w:val="20"/>
                 <w:rtl w:val="0"/>
               </w:rPr>
               <w:t xml:space="preserve">My other projects can be found on</w:t>
@@ -906,14 +910,14 @@
             <w:r>
               <w:rPr>
                 <w:i w:val="1"/>
-                <w:sz w:val="18"/>
+                <w:sz w:val="20"/>
                 <w:rtl w:val="0"/>
               </w:rPr>
               <w:t xml:space="preserve"> </w:t>
             </w:r>
             <w:r>
               <w:rPr>
-                <w:sz w:val="18"/>
+                <w:sz w:val="20"/>
                 <w:rtl w:val="0"/>
               </w:rPr>
               <w:t xml:space="preserve">github.com/JRJurman</w:t>
@@ -921,14 +925,14 @@
             <w:r>
               <w:rPr>
                 <w:i w:val="1"/>
-                <w:sz w:val="18"/>
+                <w:sz w:val="20"/>
                 <w:rtl w:val="0"/>
               </w:rPr>
               <w:t xml:space="preserve"> and on </w:t>
             </w:r>
             <w:r>
               <w:rPr>
-                <w:sz w:val="18"/>
+                <w:sz w:val="20"/>
                 <w:rtl w:val="0"/>
               </w:rPr>
               <w:t xml:space="preserve">jrjurman.com/projects/</w:t>

</xml_diff>

<commit_message>
Site updated at 2013-12-09 23:56:01 UTC
</commit_message>
<xml_diff>
--- a/resume/Resume-JesseJurman.docx
+++ b/resume/Resume-JesseJurman.docx
@@ -198,6 +198,13 @@
               </w:rPr>
               <w:t xml:space="preserve">A co-op position in software development for the summer (2014), using new and innovative technologies, working in program management or software design and development.</w:t>
             </w:r>
+          </w:p>
+          <w:p>
+            <w:pPr>
+              <w:spacing w:lineRule="auto" w:after="0" w:line="240" w:before="0"/>
+              <w:ind w:left="0" w:firstLine="0"/>
+              <w:contextualSpacing w:val="0"/>
+            </w:pPr>
             <w:r>
               <w:rPr>
                 <w:rtl w:val="0"/>
@@ -754,7 +761,6 @@
           <w:p>
             <w:pPr>
               <w:spacing w:lineRule="auto" w:line="240"/>
-              <w:ind w:left="1440" w:firstLine="0"/>
               <w:contextualSpacing w:val="0"/>
               <w:rPr/>
             </w:pPr>
@@ -770,7 +776,7 @@
           <w:p>
             <w:pPr>
               <w:spacing w:lineRule="auto" w:line="240"/>
-              <w:ind w:left="1440" w:firstLine="720"/>
+              <w:ind w:firstLine="720"/>
               <w:contextualSpacing w:val="0"/>
             </w:pPr>
             <w:r>
@@ -784,7 +790,6 @@
           <w:p>
             <w:pPr>
               <w:spacing w:lineRule="auto" w:line="240"/>
-              <w:ind w:left="1440" w:firstLine="0"/>
               <w:contextualSpacing w:val="0"/>
               <w:rPr/>
             </w:pPr>
@@ -800,9 +805,8 @@
           <w:p>
             <w:pPr>
               <w:spacing w:lineRule="auto" w:line="240"/>
-              <w:ind w:left="2160" w:firstLine="0"/>
-              <w:contextualSpacing w:val="0"/>
-              <w:rPr/>
+              <w:ind w:left="720" w:firstLine="0"/>
+              <w:contextualSpacing w:val="0"/>
             </w:pPr>
             <w:r>
               <w:rPr>
@@ -810,11 +814,6 @@
                 <w:rtl w:val="0"/>
               </w:rPr>
               <w:t xml:space="preserve">Linux (Arch, Ubuntu), Mac OS X, Windows, Hyper-V, Git, Mercurial, Perforce</w:t>
-            </w:r>
-            <w:r>
-              <w:rPr>
-                <w:rtl w:val="0"/>
-              </w:rPr>
             </w:r>
           </w:p>
         </w:tc>

</xml_diff>